<commit_message>
add activate idea another way
</commit_message>
<xml_diff>
--- a/安装pycharm及其破解步骤及快捷键使用.docx
+++ b/安装pycharm及其破解步骤及快捷键使用.docx
@@ -20,6 +20,22 @@
     </w:p>
     <w:p>
       <w:pPr>
+        <w:pStyle w:val="3"/>
+        <w:rPr>
+          <w:rFonts w:hint="eastAsia"/>
+          <w:lang w:val="en-US" w:eastAsia="zh-CN"/>
+        </w:rPr>
+      </w:pPr>
+      <w:r>
+        <w:rPr>
+          <w:rFonts w:hint="eastAsia"/>
+          <w:lang w:val="en-US" w:eastAsia="zh-CN"/>
+        </w:rPr>
+        <w:t>第一种：</w:t>
+      </w:r>
+    </w:p>
+    <w:p>
+      <w:pPr>
         <w:numPr>
           <w:ilvl w:val="0"/>
           <w:numId w:val="1"/>
@@ -1026,21 +1042,214 @@
     </w:p>
     <w:p>
       <w:pPr>
-        <w:widowControl w:val="0"/>
-        <w:numPr>
-          <w:ilvl w:val="0"/>
+        <w:pStyle w:val="3"/>
+        <w:rPr>
+          <w:rFonts w:hint="eastAsia"/>
+          <w:lang w:val="en-US" w:eastAsia="zh-CN"/>
+        </w:rPr>
+      </w:pPr>
+      <w:r>
+        <w:rPr>
+          <w:rFonts w:hint="eastAsia"/>
+          <w:lang w:val="en-US" w:eastAsia="zh-CN"/>
+        </w:rPr>
+        <w:t>第二种：</w:t>
+      </w:r>
+    </w:p>
+    <w:p>
+      <w:pPr>
+        <w:numPr>
+          <w:ilvl w:val="0"/>
+          <w:numId w:val="2"/>
+        </w:numPr>
+        <w:rPr>
+          <w:rFonts w:hint="default"/>
+        </w:rPr>
+      </w:pPr>
+      <w:r>
+        <w:t>在激活界面的License server输入：</w:t>
+      </w:r>
+      <w:r>
+        <w:rPr>
+          <w:rFonts w:hint="default"/>
+        </w:rPr>
+        <w:fldChar w:fldCharType="begin"/>
+      </w:r>
+      <w:r>
+        <w:rPr>
+          <w:rFonts w:hint="default"/>
+        </w:rPr>
+        <w:instrText xml:space="preserve"> HYPERLINK "http://idea.liyang.io/" \t "https://blog.csdn.net/qq_32811489/article/details/_blank" </w:instrText>
+      </w:r>
+      <w:r>
+        <w:rPr>
+          <w:rFonts w:hint="default"/>
+        </w:rPr>
+        <w:fldChar w:fldCharType="separate"/>
+      </w:r>
+      <w:r>
+        <w:rPr>
+          <w:rStyle w:val="7"/>
+          <w:rFonts w:hint="default" w:ascii="Arial" w:hAnsi="Arial" w:eastAsia="Arial" w:cs="Arial"/>
+          <w:i w:val="0"/>
+          <w:caps w:val="0"/>
+          <w:color w:val="6795B5"/>
+          <w:spacing w:val="0"/>
+          <w:szCs w:val="24"/>
+          <w:u w:val="none"/>
+          <w:shd w:val="clear" w:fill="FFFFFF"/>
+        </w:rPr>
+        <w:t>http://idea.liyang.io</w:t>
+      </w:r>
+      <w:r>
+        <w:rPr>
+          <w:rFonts w:hint="default"/>
+        </w:rPr>
+        <w:fldChar w:fldCharType="end"/>
+      </w:r>
+      <w:r>
+        <w:rPr>
+          <w:rFonts w:hint="default"/>
+        </w:rPr>
+        <w:t>；</w:t>
+      </w:r>
+    </w:p>
+    <w:p>
+      <w:pPr>
+        <w:numPr>
           <w:numId w:val="0"/>
         </w:numPr>
-        <w:jc w:val="both"/>
-        <w:rPr>
-          <w:rFonts w:hint="eastAsia"/>
-          <w:color w:val="5B9BD5" w:themeColor="accent1"/>
-          <w:lang w:val="en-US" w:eastAsia="zh-CN"/>
-          <w14:textFill>
-            <w14:solidFill>
-              <w14:schemeClr w14:val="accent1"/>
-            </w14:solidFill>
-          </w14:textFill>
+        <w:ind w:firstLine="420" w:firstLineChars="0"/>
+        <w:rPr>
+          <w:rFonts w:hint="eastAsia"/>
+          <w:lang w:val="en-US" w:eastAsia="zh-CN"/>
+        </w:rPr>
+      </w:pPr>
+      <w:r>
+        <w:rPr>
+          <w:rFonts w:hint="default"/>
+        </w:rPr>
+        <w:t>或者</w:t>
+      </w:r>
+      <w:r>
+        <w:rPr>
+          <w:rFonts w:hint="eastAsia"/>
+          <w:lang w:eastAsia="zh-CN"/>
+        </w:rPr>
+        <w:t>，</w:t>
+      </w:r>
+      <w:r>
+        <w:rPr>
+          <w:rFonts w:hint="default"/>
+        </w:rPr>
+        <w:t>点击help→Register→License sever ,输入</w:t>
+      </w:r>
+      <w:r>
+        <w:rPr>
+          <w:rFonts w:hint="default"/>
+        </w:rPr>
+        <w:fldChar w:fldCharType="begin"/>
+      </w:r>
+      <w:r>
+        <w:rPr>
+          <w:rFonts w:hint="default"/>
+        </w:rPr>
+        <w:instrText xml:space="preserve"> HYPERLINK "http://idea.liyang.io/" \t "https://blog.csdn.net/qq_32811489/article/details/_blank" </w:instrText>
+      </w:r>
+      <w:r>
+        <w:rPr>
+          <w:rFonts w:hint="default"/>
+        </w:rPr>
+        <w:fldChar w:fldCharType="separate"/>
+      </w:r>
+      <w:r>
+        <w:rPr>
+          <w:rStyle w:val="7"/>
+          <w:rFonts w:hint="default" w:ascii="Arial" w:hAnsi="Arial" w:eastAsia="Arial" w:cs="Arial"/>
+          <w:i w:val="0"/>
+          <w:caps w:val="0"/>
+          <w:color w:val="6795B5"/>
+          <w:spacing w:val="0"/>
+          <w:szCs w:val="24"/>
+          <w:u w:val="none"/>
+          <w:shd w:val="clear" w:fill="FFFFFF"/>
+        </w:rPr>
+        <w:t>http://idea.liyang.io</w:t>
+      </w:r>
+      <w:r>
+        <w:rPr>
+          <w:rFonts w:hint="default"/>
+        </w:rPr>
+        <w:fldChar w:fldCharType="end"/>
+      </w:r>
+      <w:r>
+        <w:rPr>
+          <w:rFonts w:hint="default"/>
+        </w:rPr>
+        <w:t> </w:t>
+      </w:r>
+      <w:r>
+        <w:rPr>
+          <w:rFonts w:hint="default"/>
+        </w:rPr>
+        <w:br w:type="textWrapping"/>
+      </w:r>
+      <w:r>
+        <w:rPr>
+          <w:rFonts w:hint="default"/>
+        </w:rPr>
+        <w:t>（2）在浏览器的地址栏输入：</w:t>
+      </w:r>
+      <w:r>
+        <w:rPr>
+          <w:rFonts w:hint="default"/>
+        </w:rPr>
+        <w:fldChar w:fldCharType="begin"/>
+      </w:r>
+      <w:r>
+        <w:rPr>
+          <w:rFonts w:hint="default"/>
+        </w:rPr>
+        <w:instrText xml:space="preserve"> HYPERLINK "http://idea.lanyus.com/" \t "https://blog.csdn.net/qq_32811489/article/details/_blank" </w:instrText>
+      </w:r>
+      <w:r>
+        <w:rPr>
+          <w:rFonts w:hint="default"/>
+        </w:rPr>
+        <w:fldChar w:fldCharType="separate"/>
+      </w:r>
+      <w:r>
+        <w:rPr>
+          <w:rStyle w:val="7"/>
+          <w:rFonts w:hint="default" w:ascii="Arial" w:hAnsi="Arial" w:eastAsia="Arial" w:cs="Arial"/>
+          <w:i w:val="0"/>
+          <w:caps w:val="0"/>
+          <w:color w:val="6795B5"/>
+          <w:spacing w:val="0"/>
+          <w:szCs w:val="24"/>
+          <w:u w:val="none"/>
+          <w:shd w:val="clear" w:fill="FFFFFF"/>
+        </w:rPr>
+        <w:t>http://idea.lanyus.com/</w:t>
+      </w:r>
+      <w:r>
+        <w:rPr>
+          <w:rFonts w:hint="default"/>
+        </w:rPr>
+        <w:fldChar w:fldCharType="end"/>
+      </w:r>
+      <w:r>
+        <w:rPr>
+          <w:rFonts w:hint="default"/>
+        </w:rPr>
+        <w:t>，该网址，无需修改用户名，点击获取注册码。复制该注册码，粘贴在注册界面的Activation code的输入框中，点击 ok。</w:t>
+      </w:r>
+    </w:p>
+    <w:p>
+      <w:pPr>
+        <w:rPr>
+          <w:rFonts w:hint="eastAsia"/>
+          <w:lang w:val="en-US" w:eastAsia="zh-CN"/>
         </w:rPr>
       </w:pPr>
     </w:p>
@@ -1063,7 +1272,7 @@
     <w:p>
       <w:pPr>
         <w:rPr>
-          <w:rStyle w:val="9"/>
+          <w:rStyle w:val="10"/>
           <w:rFonts w:hint="eastAsia"/>
           <w:b/>
           <w:szCs w:val="22"/>
@@ -1072,7 +1281,7 @@
       </w:pPr>
       <w:r>
         <w:rPr>
-          <w:rStyle w:val="9"/>
+          <w:rStyle w:val="10"/>
           <w:rFonts w:hint="eastAsia"/>
           <w:b/>
           <w:szCs w:val="22"/>
@@ -1294,7 +1503,7 @@
     <w:p>
       <w:pPr>
         <w:rPr>
-          <w:rStyle w:val="9"/>
+          <w:rStyle w:val="10"/>
           <w:rFonts w:hint="default"/>
           <w:b/>
           <w:szCs w:val="22"/>
@@ -1303,7 +1512,7 @@
       </w:pPr>
       <w:r>
         <w:rPr>
-          <w:rStyle w:val="9"/>
+          <w:rStyle w:val="10"/>
           <w:rFonts w:hint="eastAsia"/>
           <w:b/>
           <w:szCs w:val="22"/>
@@ -1396,7 +1605,7 @@
       </w:pPr>
       <w:r>
         <w:rPr>
-          <w:rStyle w:val="9"/>
+          <w:rStyle w:val="10"/>
         </w:rPr>
         <w:t>调试(Debugging)</w:t>
       </w:r>
@@ -1735,138 +1944,14 @@
     </w:p>
     <w:p>
       <w:pPr>
-        <w:rPr>
-          <w:rFonts w:hint="default" w:ascii="Arial" w:hAnsi="Arial" w:eastAsia="Arial" w:cs="Arial"/>
-          <w:i w:val="0"/>
-          <w:caps w:val="0"/>
-          <w:color w:val="333333"/>
-          <w:spacing w:val="0"/>
-          <w:sz w:val="21"/>
-          <w:szCs w:val="21"/>
-          <w:shd w:val="clear" w:fill="FFFFFF"/>
-        </w:rPr>
-      </w:pPr>
-    </w:p>
-    <w:p>
-      <w:pPr>
-        <w:rPr>
-          <w:rFonts w:hint="default" w:ascii="Arial" w:hAnsi="Arial" w:eastAsia="Arial" w:cs="Arial"/>
-          <w:i w:val="0"/>
-          <w:caps w:val="0"/>
-          <w:color w:val="333333"/>
-          <w:spacing w:val="0"/>
-          <w:sz w:val="21"/>
-          <w:szCs w:val="21"/>
-          <w:shd w:val="clear" w:fill="FFFFFF"/>
-        </w:rPr>
-      </w:pPr>
-    </w:p>
-    <w:p>
-      <w:pPr>
-        <w:rPr>
-          <w:rFonts w:hint="default" w:ascii="Arial" w:hAnsi="Arial" w:eastAsia="Arial" w:cs="Arial"/>
-          <w:i w:val="0"/>
-          <w:caps w:val="0"/>
-          <w:color w:val="333333"/>
-          <w:spacing w:val="0"/>
-          <w:sz w:val="21"/>
-          <w:szCs w:val="21"/>
-          <w:shd w:val="clear" w:fill="FFFFFF"/>
-        </w:rPr>
-      </w:pPr>
-    </w:p>
-    <w:p>
-      <w:pPr>
-        <w:rPr>
-          <w:rFonts w:hint="default" w:ascii="Arial" w:hAnsi="Arial" w:eastAsia="Arial" w:cs="Arial"/>
-          <w:i w:val="0"/>
-          <w:caps w:val="0"/>
-          <w:color w:val="333333"/>
-          <w:spacing w:val="0"/>
-          <w:sz w:val="21"/>
-          <w:szCs w:val="21"/>
-          <w:shd w:val="clear" w:fill="FFFFFF"/>
-        </w:rPr>
-      </w:pPr>
-    </w:p>
-    <w:p>
-      <w:pPr>
-        <w:rPr>
-          <w:rFonts w:hint="default" w:ascii="Arial" w:hAnsi="Arial" w:eastAsia="Arial" w:cs="Arial"/>
-          <w:i w:val="0"/>
-          <w:caps w:val="0"/>
-          <w:color w:val="333333"/>
-          <w:spacing w:val="0"/>
-          <w:sz w:val="21"/>
-          <w:szCs w:val="21"/>
-          <w:shd w:val="clear" w:fill="FFFFFF"/>
-        </w:rPr>
-      </w:pPr>
-    </w:p>
-    <w:p>
-      <w:pPr>
-        <w:rPr>
-          <w:rFonts w:hint="default" w:ascii="Arial" w:hAnsi="Arial" w:eastAsia="Arial" w:cs="Arial"/>
-          <w:i w:val="0"/>
-          <w:caps w:val="0"/>
-          <w:color w:val="333333"/>
-          <w:spacing w:val="0"/>
-          <w:sz w:val="21"/>
-          <w:szCs w:val="21"/>
-          <w:shd w:val="clear" w:fill="FFFFFF"/>
-        </w:rPr>
-      </w:pPr>
-    </w:p>
-    <w:p>
-      <w:pPr>
-        <w:rPr>
-          <w:rFonts w:hint="default" w:ascii="Arial" w:hAnsi="Arial" w:eastAsia="Arial" w:cs="Arial"/>
-          <w:i w:val="0"/>
-          <w:caps w:val="0"/>
-          <w:color w:val="333333"/>
-          <w:spacing w:val="0"/>
-          <w:sz w:val="21"/>
-          <w:szCs w:val="21"/>
-          <w:shd w:val="clear" w:fill="FFFFFF"/>
-        </w:rPr>
-      </w:pPr>
-    </w:p>
-    <w:p>
-      <w:pPr>
-        <w:rPr>
-          <w:rFonts w:hint="default" w:ascii="Arial" w:hAnsi="Arial" w:eastAsia="Arial" w:cs="Arial"/>
-          <w:i w:val="0"/>
-          <w:caps w:val="0"/>
-          <w:color w:val="333333"/>
-          <w:spacing w:val="0"/>
-          <w:sz w:val="21"/>
-          <w:szCs w:val="21"/>
-          <w:shd w:val="clear" w:fill="FFFFFF"/>
-        </w:rPr>
-      </w:pPr>
-    </w:p>
-    <w:p>
-      <w:pPr>
-        <w:rPr>
-          <w:rFonts w:hint="default" w:ascii="Arial" w:hAnsi="Arial" w:eastAsia="Arial" w:cs="Arial"/>
-          <w:i w:val="0"/>
-          <w:caps w:val="0"/>
-          <w:color w:val="333333"/>
-          <w:spacing w:val="0"/>
-          <w:sz w:val="21"/>
-          <w:szCs w:val="21"/>
-          <w:shd w:val="clear" w:fill="FFFFFF"/>
-        </w:rPr>
-      </w:pPr>
-    </w:p>
-    <w:p>
-      <w:pPr>
         <w:pStyle w:val="2"/>
         <w:rPr>
           <w:rFonts w:hint="eastAsia"/>
           <w:lang w:val="en-US" w:eastAsia="zh-CN"/>
         </w:rPr>
       </w:pPr>
+      <w:bookmarkStart w:id="0" w:name="_GoBack"/>
+      <w:bookmarkEnd w:id="0"/>
       <w:r>
         <w:rPr>
           <w:rFonts w:hint="eastAsia"/>
@@ -1879,7 +1964,7 @@
       <w:pPr>
         <w:numPr>
           <w:ilvl w:val="0"/>
-          <w:numId w:val="2"/>
+          <w:numId w:val="3"/>
         </w:numPr>
         <w:ind w:left="47" w:leftChars="0" w:firstLine="0" w:firstLineChars="0"/>
       </w:pPr>
@@ -1887,13 +1972,7 @@
         <w:rPr>
           <w:rFonts w:hint="eastAsia"/>
         </w:rPr>
-        <w:t>设置Python自动引入包，要先在file -&gt; Setting -&gt;Editor</w:t>
-      </w:r>
-      <w:r>
-        <w:rPr>
-          <w:rFonts w:hint="eastAsia"/>
-        </w:rPr>
-        <w:t>&gt;general &gt; autoimport</w:t>
+        <w:t>设置Python自动引入包，要先在file -&gt; Setting -&gt;Editor&gt;general &gt; autoimport</w:t>
       </w:r>
       <w:r>
         <w:rPr>
@@ -1932,7 +2011,7 @@
       <w:pPr>
         <w:numPr>
           <w:ilvl w:val="0"/>
-          <w:numId w:val="2"/>
+          <w:numId w:val="3"/>
         </w:numPr>
         <w:ind w:left="47" w:leftChars="0" w:firstLine="0" w:firstLineChars="0"/>
         <w:rPr>
@@ -1947,7 +2026,6 @@
           <w:color w:val="4F4F4F"/>
           <w:spacing w:val="0"/>
           <w:szCs w:val="24"/>
-          <w:bdr w:val="none" w:color="auto" w:sz="0" w:space="0"/>
           <w:shd w:val="clear" w:fill="FFFFFF"/>
         </w:rPr>
         <w:t> </w:t>
@@ -2320,7 +2398,7 @@
       <w:pPr>
         <w:numPr>
           <w:ilvl w:val="0"/>
-          <w:numId w:val="2"/>
+          <w:numId w:val="3"/>
         </w:numPr>
         <w:ind w:left="47" w:leftChars="0" w:firstLine="0" w:firstLineChars="0"/>
         <w:rPr>
@@ -2335,7 +2413,6 @@
           <w:color w:val="4F4F4F"/>
           <w:spacing w:val="0"/>
           <w:szCs w:val="24"/>
-          <w:bdr w:val="none" w:color="auto" w:sz="0" w:space="0"/>
           <w:shd w:val="clear" w:fill="FFFFFF"/>
         </w:rPr>
         <w:t> </w:t>
@@ -2364,7 +2441,7 @@
       <w:pPr>
         <w:numPr>
           <w:ilvl w:val="0"/>
-          <w:numId w:val="2"/>
+          <w:numId w:val="3"/>
         </w:numPr>
         <w:rPr>
           <w:rFonts w:hint="default"/>
@@ -2435,8 +2512,6 @@
       <w:r>
         <w:t>这里line breaks去掉√，否则bar, 和baz会分开在不同行，不好看。</w:t>
       </w:r>
-      <w:bookmarkStart w:id="0" w:name="_GoBack"/>
-      <w:bookmarkEnd w:id="0"/>
     </w:p>
     <w:sectPr>
       <w:pgSz w:w="11906" w:h="16838"/>
@@ -2451,6 +2526,18 @@
 <file path=word/numbering.xml><?xml version="1.0" encoding="utf-8"?>
 <w:numbering xmlns:wpc="http://schemas.microsoft.com/office/word/2010/wordprocessingCanvas" xmlns:mc="http://schemas.openxmlformats.org/markup-compatibility/2006" xmlns:o="urn:schemas-microsoft-com:office:office" xmlns:r="http://schemas.openxmlformats.org/officeDocument/2006/relationships" xmlns:m="http://schemas.openxmlformats.org/officeDocument/2006/math" xmlns:v="urn:schemas-microsoft-com:vml" xmlns:wp14="http://schemas.microsoft.com/office/word/2010/wordprocessingDrawing" xmlns:wp="http://schemas.openxmlformats.org/drawingml/2006/wordprocessingDrawing" xmlns:w10="urn:schemas-microsoft-com:office:word" xmlns:w="http://schemas.openxmlformats.org/wordprocessingml/2006/main" xmlns:w14="http://schemas.microsoft.com/office/word/2010/wordml" xmlns:wpg="http://schemas.microsoft.com/office/word/2010/wordprocessingGroup" xmlns:wpi="http://schemas.microsoft.com/office/word/2010/wordprocessingInk" xmlns:wne="http://schemas.microsoft.com/office/word/2006/wordml" xmlns:wps="http://schemas.microsoft.com/office/word/2010/wordprocessingShape" mc:Ignorable="w14 wp14">
   <w:abstractNum w:abstractNumId="0">
+    <w:nsid w:val="B4E1A1E1"/>
+    <w:multiLevelType w:val="singleLevel"/>
+    <w:tmpl w:val="B4E1A1E1"/>
+    <w:lvl w:ilvl="0" w:tentative="0">
+      <w:start w:val="1"/>
+      <w:numFmt w:val="decimal"/>
+      <w:suff w:val="nothing"/>
+      <w:lvlText w:val="（%1）"/>
+      <w:lvlJc w:val="left"/>
+    </w:lvl>
+  </w:abstractNum>
+  <w:abstractNum w:abstractNumId="1">
     <w:nsid w:val="C3229AA0"/>
     <w:multiLevelType w:val="singleLevel"/>
     <w:tmpl w:val="C3229AA0"/>
@@ -2467,7 +2554,7 @@
       </w:pPr>
     </w:lvl>
   </w:abstractNum>
-  <w:abstractNum w:abstractNumId="1">
+  <w:abstractNum w:abstractNumId="2">
     <w:nsid w:val="5AD75BEC"/>
     <w:multiLevelType w:val="singleLevel"/>
     <w:tmpl w:val="5AD75BEC"/>
@@ -2480,10 +2567,13 @@
     </w:lvl>
   </w:abstractNum>
   <w:num w:numId="1">
-    <w:abstractNumId w:val="1"/>
+    <w:abstractNumId w:val="2"/>
   </w:num>
   <w:num w:numId="2">
     <w:abstractNumId w:val="0"/>
+  </w:num>
+  <w:num w:numId="3">
+    <w:abstractNumId w:val="1"/>
   </w:num>
 </w:numbering>
 </file>
@@ -2500,7 +2590,7 @@
   <w:latentStyles w:count="260" w:defQFormat="0" w:defUnhideWhenUsed="1" w:defSemiHidden="1" w:defUIPriority="99" w:defLockedState="0">
     <w:lsdException w:qFormat="1" w:unhideWhenUsed="0" w:uiPriority="0" w:semiHidden="0" w:name="Normal"/>
     <w:lsdException w:qFormat="1" w:unhideWhenUsed="0" w:uiPriority="0" w:semiHidden="0" w:name="heading 1"/>
-    <w:lsdException w:qFormat="1" w:uiPriority="0" w:name="heading 2"/>
+    <w:lsdException w:qFormat="1" w:uiPriority="0" w:semiHidden="0" w:name="heading 2"/>
     <w:lsdException w:qFormat="1" w:uiPriority="0" w:name="heading 3"/>
     <w:lsdException w:qFormat="1" w:uiPriority="0" w:name="heading 4"/>
     <w:lsdException w:qFormat="1" w:uiPriority="0" w:name="heading 5"/>
@@ -2590,7 +2680,7 @@
     <w:lsdException w:unhideWhenUsed="0" w:uiPriority="0" w:semiHidden="0" w:name="Document Map"/>
     <w:lsdException w:unhideWhenUsed="0" w:uiPriority="0" w:semiHidden="0" w:name="Plain Text"/>
     <w:lsdException w:unhideWhenUsed="0" w:uiPriority="0" w:semiHidden="0" w:name="E-mail Signature"/>
-    <w:lsdException w:unhideWhenUsed="0" w:uiPriority="0" w:semiHidden="0" w:name="Normal (Web)"/>
+    <w:lsdException w:qFormat="1" w:unhideWhenUsed="0" w:uiPriority="0" w:semiHidden="0" w:name="Normal (Web)"/>
     <w:lsdException w:unhideWhenUsed="0" w:uiPriority="0" w:semiHidden="0" w:name="HTML Acronym"/>
     <w:lsdException w:unhideWhenUsed="0" w:uiPriority="0" w:semiHidden="0" w:name="HTML Address"/>
     <w:lsdException w:unhideWhenUsed="0" w:uiPriority="0" w:semiHidden="0" w:name="HTML Cite"/>
@@ -2785,8 +2875,7 @@
     <w:name w:val="heading 2"/>
     <w:basedOn w:val="1"/>
     <w:next w:val="1"/>
-    <w:link w:val="9"/>
-    <w:semiHidden/>
+    <w:link w:val="10"/>
     <w:unhideWhenUsed/>
     <w:qFormat/>
     <w:uiPriority w:val="0"/>
@@ -2808,7 +2897,7 @@
     <w:qFormat/>
     <w:uiPriority w:val="0"/>
   </w:style>
-  <w:style w:type="table" w:default="1" w:styleId="8">
+  <w:style w:type="table" w:default="1" w:styleId="9">
     <w:name w:val="Normal Table"/>
     <w:semiHidden/>
     <w:uiPriority w:val="0"/>
@@ -2825,6 +2914,7 @@
   <w:style w:type="paragraph" w:styleId="4">
     <w:name w:val="Normal (Web)"/>
     <w:basedOn w:val="1"/>
+    <w:qFormat/>
     <w:uiPriority w:val="0"/>
     <w:pPr>
       <w:spacing w:before="0" w:beforeAutospacing="1" w:after="0" w:afterAutospacing="1"/>
@@ -2847,6 +2937,15 @@
     </w:rPr>
   </w:style>
   <w:style w:type="character" w:styleId="7">
+    <w:name w:val="Hyperlink"/>
+    <w:basedOn w:val="5"/>
+    <w:uiPriority w:val="0"/>
+    <w:rPr>
+      <w:color w:val="0000FF"/>
+      <w:u w:val="single"/>
+    </w:rPr>
+  </w:style>
+  <w:style w:type="character" w:styleId="8">
     <w:name w:val="HTML Code"/>
     <w:basedOn w:val="5"/>
     <w:uiPriority w:val="0"/>
@@ -2855,7 +2954,7 @@
       <w:sz w:val="20"/>
     </w:rPr>
   </w:style>
-  <w:style w:type="character" w:customStyle="1" w:styleId="9">
+  <w:style w:type="character" w:customStyle="1" w:styleId="10">
     <w:name w:val="标题 2 Char"/>
     <w:link w:val="3"/>
     <w:uiPriority w:val="0"/>

</xml_diff>